<commit_message>
add detail design, update GUI design and update code rules
</commit_message>
<xml_diff>
--- a/doc/管理文档/编程规范.docx
+++ b/doc/管理文档/编程规范.docx
@@ -169,25 +169,62 @@
           <w:tcPr>
             <w:tcW w:w="2074" w:type="dxa"/>
           </w:tcPr>
-          <w:p/>
+          <w:p>
+            <w:r>
+              <w:rPr>
+                <w:rFonts w:hint="eastAsia"/>
+              </w:rPr>
+              <w:t>1</w:t>
+            </w:r>
+            <w:r>
+              <w:t>.1</w:t>
+            </w:r>
+          </w:p>
         </w:tc>
         <w:tc>
           <w:tcPr>
             <w:tcW w:w="2074" w:type="dxa"/>
           </w:tcPr>
-          <w:p/>
+          <w:p>
+            <w:r>
+              <w:rPr>
+                <w:rFonts w:hint="eastAsia"/>
+              </w:rPr>
+              <w:t>2018/6/14</w:t>
+            </w:r>
+          </w:p>
         </w:tc>
         <w:tc>
           <w:tcPr>
             <w:tcW w:w="2074" w:type="dxa"/>
           </w:tcPr>
-          <w:p/>
+          <w:p>
+            <w:r>
+              <w:t>修改了变量命名和</w:t>
+            </w:r>
+            <w:r>
+              <w:rPr>
+                <w:rFonts w:hint="eastAsia"/>
+              </w:rPr>
+              <w:t>等值</w:t>
+            </w:r>
+            <w:r>
+              <w:t>判断规范</w:t>
+            </w:r>
+          </w:p>
         </w:tc>
         <w:tc>
           <w:tcPr>
             <w:tcW w:w="2074" w:type="dxa"/>
           </w:tcPr>
-          <w:p/>
+          <w:p>
+            <w:r>
+              <w:rPr>
+                <w:rFonts w:hint="eastAsia"/>
+              </w:rPr>
+              <w:t>覃伟达</w:t>
+            </w:r>
+          </w:p>
         </w:tc>
       </w:tr>
       <w:tr>
@@ -195,25 +232,58 @@
           <w:tcPr>
             <w:tcW w:w="2074" w:type="dxa"/>
           </w:tcPr>
-          <w:p/>
+          <w:p>
+            <w:r>
+              <w:rPr>
+                <w:rFonts w:hint="eastAsia"/>
+              </w:rPr>
+              <w:t>1</w:t>
+            </w:r>
+            <w:r>
+              <w:t>.2</w:t>
+            </w:r>
+          </w:p>
         </w:tc>
         <w:tc>
           <w:tcPr>
             <w:tcW w:w="2074" w:type="dxa"/>
           </w:tcPr>
-          <w:p/>
+          <w:p>
+            <w:r>
+              <w:t>2018/6/15</w:t>
+            </w:r>
+          </w:p>
         </w:tc>
         <w:tc>
           <w:tcPr>
             <w:tcW w:w="2074" w:type="dxa"/>
           </w:tcPr>
-          <w:p/>
+          <w:p>
+            <w:pPr>
+              <w:rPr>
+                <w:rFonts w:hint="eastAsia"/>
+              </w:rPr>
+            </w:pPr>
+            <w:r>
+              <w:rPr>
+                <w:rFonts w:hint="eastAsia"/>
+              </w:rPr>
+              <w:t>添加了术语表</w:t>
+            </w:r>
+          </w:p>
         </w:tc>
         <w:tc>
           <w:tcPr>
             <w:tcW w:w="2074" w:type="dxa"/>
           </w:tcPr>
-          <w:p/>
+          <w:p>
+            <w:r>
+              <w:rPr>
+                <w:rFonts w:hint="eastAsia"/>
+              </w:rPr>
+              <w:t>林智威</w:t>
+            </w:r>
+          </w:p>
         </w:tc>
       </w:tr>
       <w:tr>
@@ -260,7 +330,6 @@
     <w:p>
       <w:pPr>
         <w:rPr>
-          <w:rFonts w:hint="eastAsia"/>
           <w:highlight w:val="yellow"/>
         </w:rPr>
       </w:pPr>
@@ -284,23 +353,915 @@
           <w:highlight w:val="yellow"/>
         </w:rPr>
         <w:t>该文档确立此项目的编程规范，增强代码的可读性，减少代码交流过程中的误会，提高开发效率。</w:t>
+      </w:r>
+    </w:p>
+    <w:p>
+      <w:r>
+        <w:rPr>
+          <w:rFonts w:hint="eastAsia"/>
+          <w:highlight w:val="yellow"/>
+        </w:rPr>
+        <w:t>请各位开发人员遵守相应的编程规范，养成良好的编程习惯。</w:t>
+      </w:r>
+    </w:p>
+    <w:p>
+      <w:pPr>
+        <w:rPr>
+          <w:rFonts w:hint="eastAsia"/>
+        </w:rPr>
+      </w:pPr>
+      <w:r>
+        <w:rPr>
+          <w:rFonts w:hint="eastAsia"/>
+        </w:rPr>
+        <w:t>该文档预期阅读人员：游戏的代码开发人员</w:t>
       </w:r>
       <w:bookmarkStart w:id="0" w:name="_GoBack"/>
       <w:bookmarkEnd w:id="0"/>
     </w:p>
-    <w:p>
-      <w:r>
-        <w:rPr>
-          <w:rFonts w:hint="eastAsia"/>
-          <w:highlight w:val="yellow"/>
-        </w:rPr>
-        <w:t>请各位开发人员遵守相应的编程规范，养成良好的编程习惯。</w:t>
-      </w:r>
-    </w:p>
     <w:p/>
     <w:p/>
+    <w:p>
+      <w:pPr>
+        <w:rPr>
+          <w:shd w:val="pct15" w:color="auto" w:fill="FFFFFF"/>
+        </w:rPr>
+      </w:pPr>
+      <w:r>
+        <w:rPr>
+          <w:rFonts w:hint="eastAsia"/>
+          <w:shd w:val="pct15" w:color="auto" w:fill="FFFFFF"/>
+        </w:rPr>
+        <w:lastRenderedPageBreak/>
+        <w:t>术语表：</w:t>
+      </w:r>
+    </w:p>
+    <w:p>
+      <w:r>
+        <w:rPr>
+          <w:rFonts w:hint="eastAsia"/>
+        </w:rPr>
+        <w:t>场景相关：</w:t>
+      </w:r>
+    </w:p>
+    <w:tbl>
+      <w:tblPr>
+        <w:tblStyle w:val="a8"/>
+        <w:tblW w:w="0" w:type="auto"/>
+        <w:tblLook w:val="04A0" w:firstRow="1" w:lastRow="0" w:firstColumn="1" w:lastColumn="0" w:noHBand="0" w:noVBand="1"/>
+      </w:tblPr>
+      <w:tblGrid>
+        <w:gridCol w:w="4148"/>
+        <w:gridCol w:w="4148"/>
+      </w:tblGrid>
+      <w:tr>
+        <w:tc>
+          <w:tcPr>
+            <w:tcW w:w="4148" w:type="dxa"/>
+          </w:tcPr>
+          <w:p>
+            <w:r>
+              <w:rPr>
+                <w:rFonts w:hint="eastAsia"/>
+              </w:rPr>
+              <w:t>石柱</w:t>
+            </w:r>
+          </w:p>
+        </w:tc>
+        <w:tc>
+          <w:tcPr>
+            <w:tcW w:w="4148" w:type="dxa"/>
+          </w:tcPr>
+          <w:p>
+            <w:r>
+              <w:t>P</w:t>
+            </w:r>
+            <w:r>
+              <w:rPr>
+                <w:rFonts w:hint="eastAsia"/>
+              </w:rPr>
+              <w:t>illar</w:t>
+            </w:r>
+          </w:p>
+        </w:tc>
+      </w:tr>
+      <w:tr>
+        <w:tc>
+          <w:tcPr>
+            <w:tcW w:w="4148" w:type="dxa"/>
+          </w:tcPr>
+          <w:p>
+            <w:r>
+              <w:rPr>
+                <w:rFonts w:hint="eastAsia"/>
+              </w:rPr>
+              <w:t>楼梯</w:t>
+            </w:r>
+          </w:p>
+        </w:tc>
+        <w:tc>
+          <w:tcPr>
+            <w:tcW w:w="4148" w:type="dxa"/>
+          </w:tcPr>
+          <w:p>
+            <w:r>
+              <w:t>S</w:t>
+            </w:r>
+            <w:r>
+              <w:rPr>
+                <w:rFonts w:hint="eastAsia"/>
+              </w:rPr>
+              <w:t>tairs</w:t>
+            </w:r>
+          </w:p>
+        </w:tc>
+      </w:tr>
+      <w:tr>
+        <w:tc>
+          <w:tcPr>
+            <w:tcW w:w="4148" w:type="dxa"/>
+          </w:tcPr>
+          <w:p>
+            <w:r>
+              <w:rPr>
+                <w:rFonts w:hint="eastAsia"/>
+              </w:rPr>
+              <w:t>墙</w:t>
+            </w:r>
+          </w:p>
+        </w:tc>
+        <w:tc>
+          <w:tcPr>
+            <w:tcW w:w="4148" w:type="dxa"/>
+          </w:tcPr>
+          <w:p>
+            <w:r>
+              <w:t>W</w:t>
+            </w:r>
+            <w:r>
+              <w:rPr>
+                <w:rFonts w:hint="eastAsia"/>
+              </w:rPr>
+              <w:t>all</w:t>
+            </w:r>
+          </w:p>
+        </w:tc>
+      </w:tr>
+      <w:tr>
+        <w:tc>
+          <w:tcPr>
+            <w:tcW w:w="4148" w:type="dxa"/>
+          </w:tcPr>
+          <w:p>
+            <w:r>
+              <w:rPr>
+                <w:rFonts w:hint="eastAsia"/>
+              </w:rPr>
+              <w:t>桥</w:t>
+            </w:r>
+          </w:p>
+        </w:tc>
+        <w:tc>
+          <w:tcPr>
+            <w:tcW w:w="4148" w:type="dxa"/>
+          </w:tcPr>
+          <w:p>
+            <w:r>
+              <w:t>B</w:t>
+            </w:r>
+            <w:r>
+              <w:rPr>
+                <w:rFonts w:hint="eastAsia"/>
+              </w:rPr>
+              <w:t>ridge</w:t>
+            </w:r>
+          </w:p>
+        </w:tc>
+      </w:tr>
+      <w:tr>
+        <w:tc>
+          <w:tcPr>
+            <w:tcW w:w="4148" w:type="dxa"/>
+          </w:tcPr>
+          <w:p>
+            <w:r>
+              <w:rPr>
+                <w:rFonts w:hint="eastAsia"/>
+              </w:rPr>
+              <w:t>炸药</w:t>
+            </w:r>
+          </w:p>
+        </w:tc>
+        <w:tc>
+          <w:tcPr>
+            <w:tcW w:w="4148" w:type="dxa"/>
+          </w:tcPr>
+          <w:p>
+            <w:r>
+              <w:t>B</w:t>
+            </w:r>
+            <w:r>
+              <w:rPr>
+                <w:rFonts w:hint="eastAsia"/>
+              </w:rPr>
+              <w:t>omb</w:t>
+            </w:r>
+          </w:p>
+        </w:tc>
+      </w:tr>
+      <w:tr>
+        <w:tc>
+          <w:tcPr>
+            <w:tcW w:w="4148" w:type="dxa"/>
+          </w:tcPr>
+          <w:p>
+            <w:r>
+              <w:rPr>
+                <w:rFonts w:hint="eastAsia"/>
+              </w:rPr>
+              <w:t>深渊（悬崖）</w:t>
+            </w:r>
+          </w:p>
+        </w:tc>
+        <w:tc>
+          <w:tcPr>
+            <w:tcW w:w="4148" w:type="dxa"/>
+          </w:tcPr>
+          <w:p>
+            <w:r>
+              <w:t>C</w:t>
+            </w:r>
+            <w:r>
+              <w:rPr>
+                <w:rFonts w:hint="eastAsia"/>
+              </w:rPr>
+              <w:t>liff</w:t>
+            </w:r>
+          </w:p>
+        </w:tc>
+      </w:tr>
+      <w:tr>
+        <w:tc>
+          <w:tcPr>
+            <w:tcW w:w="4148" w:type="dxa"/>
+          </w:tcPr>
+          <w:p>
+            <w:r>
+              <w:rPr>
+                <w:rFonts w:hint="eastAsia"/>
+              </w:rPr>
+              <w:t>平台</w:t>
+            </w:r>
+          </w:p>
+        </w:tc>
+        <w:tc>
+          <w:tcPr>
+            <w:tcW w:w="4148" w:type="dxa"/>
+          </w:tcPr>
+          <w:p>
+            <w:r>
+              <w:t>P</w:t>
+            </w:r>
+            <w:r>
+              <w:rPr>
+                <w:rFonts w:hint="eastAsia"/>
+              </w:rPr>
+              <w:t>latform</w:t>
+            </w:r>
+          </w:p>
+        </w:tc>
+      </w:tr>
+      <w:tr>
+        <w:tc>
+          <w:tcPr>
+            <w:tcW w:w="4148" w:type="dxa"/>
+          </w:tcPr>
+          <w:p>
+            <w:r>
+              <w:rPr>
+                <w:rFonts w:hint="eastAsia"/>
+              </w:rPr>
+              <w:t>浮石</w:t>
+            </w:r>
+          </w:p>
+        </w:tc>
+        <w:tc>
+          <w:tcPr>
+            <w:tcW w:w="4148" w:type="dxa"/>
+          </w:tcPr>
+          <w:p>
+            <w:proofErr w:type="spellStart"/>
+            <w:r>
+              <w:t>F</w:t>
+            </w:r>
+            <w:r>
+              <w:rPr>
+                <w:rFonts w:hint="eastAsia"/>
+              </w:rPr>
+              <w:t>loat</w:t>
+            </w:r>
+            <w:r>
+              <w:t>S</w:t>
+            </w:r>
+            <w:r>
+              <w:rPr>
+                <w:rFonts w:hint="eastAsia"/>
+              </w:rPr>
+              <w:t>tone</w:t>
+            </w:r>
+            <w:proofErr w:type="spellEnd"/>
+          </w:p>
+        </w:tc>
+      </w:tr>
+      <w:tr>
+        <w:tc>
+          <w:tcPr>
+            <w:tcW w:w="4148" w:type="dxa"/>
+          </w:tcPr>
+          <w:p>
+            <w:r>
+              <w:rPr>
+                <w:rFonts w:hint="eastAsia"/>
+              </w:rPr>
+              <w:t>山</w:t>
+            </w:r>
+          </w:p>
+        </w:tc>
+        <w:tc>
+          <w:tcPr>
+            <w:tcW w:w="4148" w:type="dxa"/>
+          </w:tcPr>
+          <w:p>
+            <w:r>
+              <w:t>M</w:t>
+            </w:r>
+            <w:r>
+              <w:rPr>
+                <w:rFonts w:hint="eastAsia"/>
+              </w:rPr>
+              <w:t>ountain</w:t>
+            </w:r>
+          </w:p>
+        </w:tc>
+      </w:tr>
+    </w:tbl>
+    <w:p>
+      <w:r>
+        <w:rPr>
+          <w:rFonts w:hint="eastAsia"/>
+        </w:rPr>
+        <w:t>人物相关：</w:t>
+      </w:r>
+    </w:p>
+    <w:tbl>
+      <w:tblPr>
+        <w:tblStyle w:val="a8"/>
+        <w:tblW w:w="0" w:type="auto"/>
+        <w:tblLook w:val="04A0" w:firstRow="1" w:lastRow="0" w:firstColumn="1" w:lastColumn="0" w:noHBand="0" w:noVBand="1"/>
+      </w:tblPr>
+      <w:tblGrid>
+        <w:gridCol w:w="4148"/>
+        <w:gridCol w:w="4148"/>
+      </w:tblGrid>
+      <w:tr>
+        <w:tc>
+          <w:tcPr>
+            <w:tcW w:w="4148" w:type="dxa"/>
+          </w:tcPr>
+          <w:p>
+            <w:r>
+              <w:rPr>
+                <w:rFonts w:hint="eastAsia"/>
+              </w:rPr>
+              <w:t>体力值</w:t>
+            </w:r>
+          </w:p>
+        </w:tc>
+        <w:tc>
+          <w:tcPr>
+            <w:tcW w:w="4148" w:type="dxa"/>
+          </w:tcPr>
+          <w:p>
+            <w:r>
+              <w:rPr>
+                <w:rFonts w:hint="eastAsia"/>
+              </w:rPr>
+              <w:t>Stren</w:t>
+            </w:r>
+            <w:r>
+              <w:t>g</w:t>
+            </w:r>
+            <w:r>
+              <w:rPr>
+                <w:rFonts w:hint="eastAsia"/>
+              </w:rPr>
+              <w:t>th</w:t>
+            </w:r>
+          </w:p>
+        </w:tc>
+      </w:tr>
+      <w:tr>
+        <w:tc>
+          <w:tcPr>
+            <w:tcW w:w="4148" w:type="dxa"/>
+          </w:tcPr>
+          <w:p>
+            <w:proofErr w:type="gramStart"/>
+            <w:r>
+              <w:rPr>
+                <w:rFonts w:hint="eastAsia"/>
+              </w:rPr>
+              <w:t>蓄力值</w:t>
+            </w:r>
+            <w:proofErr w:type="gramEnd"/>
+          </w:p>
+        </w:tc>
+        <w:tc>
+          <w:tcPr>
+            <w:tcW w:w="4148" w:type="dxa"/>
+          </w:tcPr>
+          <w:p>
+            <w:r>
+              <w:rPr>
+                <w:rFonts w:hint="eastAsia"/>
+              </w:rPr>
+              <w:t>Power</w:t>
+            </w:r>
+          </w:p>
+        </w:tc>
+      </w:tr>
+      <w:tr>
+        <w:tc>
+          <w:tcPr>
+            <w:tcW w:w="4148" w:type="dxa"/>
+          </w:tcPr>
+          <w:p>
+            <w:r>
+              <w:rPr>
+                <w:rFonts w:hint="eastAsia"/>
+              </w:rPr>
+              <w:t>跑</w:t>
+            </w:r>
+          </w:p>
+        </w:tc>
+        <w:tc>
+          <w:tcPr>
+            <w:tcW w:w="4148" w:type="dxa"/>
+          </w:tcPr>
+          <w:p>
+            <w:r>
+              <w:t>R</w:t>
+            </w:r>
+            <w:r>
+              <w:rPr>
+                <w:rFonts w:hint="eastAsia"/>
+              </w:rPr>
+              <w:t>un</w:t>
+            </w:r>
+          </w:p>
+        </w:tc>
+      </w:tr>
+      <w:tr>
+        <w:tc>
+          <w:tcPr>
+            <w:tcW w:w="4148" w:type="dxa"/>
+          </w:tcPr>
+          <w:p>
+            <w:r>
+              <w:rPr>
+                <w:rFonts w:hint="eastAsia"/>
+              </w:rPr>
+              <w:t>走</w:t>
+            </w:r>
+          </w:p>
+        </w:tc>
+        <w:tc>
+          <w:tcPr>
+            <w:tcW w:w="4148" w:type="dxa"/>
+          </w:tcPr>
+          <w:p>
+            <w:r>
+              <w:t>W</w:t>
+            </w:r>
+            <w:r>
+              <w:rPr>
+                <w:rFonts w:hint="eastAsia"/>
+              </w:rPr>
+              <w:t>alk</w:t>
+            </w:r>
+          </w:p>
+        </w:tc>
+      </w:tr>
+      <w:tr>
+        <w:tc>
+          <w:tcPr>
+            <w:tcW w:w="4148" w:type="dxa"/>
+          </w:tcPr>
+          <w:p>
+            <w:r>
+              <w:rPr>
+                <w:rFonts w:hint="eastAsia"/>
+              </w:rPr>
+              <w:t>攀爬</w:t>
+            </w:r>
+          </w:p>
+        </w:tc>
+        <w:tc>
+          <w:tcPr>
+            <w:tcW w:w="4148" w:type="dxa"/>
+          </w:tcPr>
+          <w:p>
+            <w:r>
+              <w:t>C</w:t>
+            </w:r>
+            <w:r>
+              <w:rPr>
+                <w:rFonts w:hint="eastAsia"/>
+              </w:rPr>
+              <w:t>limb</w:t>
+            </w:r>
+          </w:p>
+        </w:tc>
+      </w:tr>
+      <w:tr>
+        <w:tc>
+          <w:tcPr>
+            <w:tcW w:w="4148" w:type="dxa"/>
+          </w:tcPr>
+          <w:p>
+            <w:r>
+              <w:rPr>
+                <w:rFonts w:hint="eastAsia"/>
+              </w:rPr>
+              <w:t>使用道具</w:t>
+            </w:r>
+          </w:p>
+        </w:tc>
+        <w:tc>
+          <w:tcPr>
+            <w:tcW w:w="4148" w:type="dxa"/>
+          </w:tcPr>
+          <w:p>
+            <w:r>
+              <w:t>U</w:t>
+            </w:r>
+            <w:r>
+              <w:rPr>
+                <w:rFonts w:hint="eastAsia"/>
+              </w:rPr>
+              <w:t>se</w:t>
+            </w:r>
+          </w:p>
+        </w:tc>
+      </w:tr>
+      <w:tr>
+        <w:tc>
+          <w:tcPr>
+            <w:tcW w:w="4148" w:type="dxa"/>
+          </w:tcPr>
+          <w:p/>
+        </w:tc>
+        <w:tc>
+          <w:tcPr>
+            <w:tcW w:w="4148" w:type="dxa"/>
+          </w:tcPr>
+          <w:p/>
+        </w:tc>
+      </w:tr>
+    </w:tbl>
+    <w:p>
+      <w:r>
+        <w:rPr>
+          <w:rFonts w:hint="eastAsia"/>
+        </w:rPr>
+        <w:t>游戏相关：</w:t>
+      </w:r>
+    </w:p>
+    <w:tbl>
+      <w:tblPr>
+        <w:tblStyle w:val="a8"/>
+        <w:tblW w:w="0" w:type="auto"/>
+        <w:tblLook w:val="04A0" w:firstRow="1" w:lastRow="0" w:firstColumn="1" w:lastColumn="0" w:noHBand="0" w:noVBand="1"/>
+      </w:tblPr>
+      <w:tblGrid>
+        <w:gridCol w:w="4148"/>
+        <w:gridCol w:w="4148"/>
+      </w:tblGrid>
+      <w:tr>
+        <w:tc>
+          <w:tcPr>
+            <w:tcW w:w="4148" w:type="dxa"/>
+          </w:tcPr>
+          <w:p>
+            <w:r>
+              <w:rPr>
+                <w:rFonts w:hint="eastAsia"/>
+              </w:rPr>
+              <w:t>开始游戏</w:t>
+            </w:r>
+          </w:p>
+        </w:tc>
+        <w:tc>
+          <w:tcPr>
+            <w:tcW w:w="4148" w:type="dxa"/>
+          </w:tcPr>
+          <w:p>
+            <w:proofErr w:type="spellStart"/>
+            <w:r>
+              <w:t>S</w:t>
+            </w:r>
+            <w:r>
+              <w:rPr>
+                <w:rFonts w:hint="eastAsia"/>
+              </w:rPr>
+              <w:t>tart</w:t>
+            </w:r>
+            <w:r>
+              <w:t>G</w:t>
+            </w:r>
+            <w:r>
+              <w:rPr>
+                <w:rFonts w:hint="eastAsia"/>
+              </w:rPr>
+              <w:t>ame</w:t>
+            </w:r>
+            <w:proofErr w:type="spellEnd"/>
+          </w:p>
+        </w:tc>
+      </w:tr>
+      <w:tr>
+        <w:tc>
+          <w:tcPr>
+            <w:tcW w:w="4148" w:type="dxa"/>
+          </w:tcPr>
+          <w:p>
+            <w:r>
+              <w:rPr>
+                <w:rFonts w:hint="eastAsia"/>
+              </w:rPr>
+              <w:t>继续游戏</w:t>
+            </w:r>
+          </w:p>
+        </w:tc>
+        <w:tc>
+          <w:tcPr>
+            <w:tcW w:w="4148" w:type="dxa"/>
+          </w:tcPr>
+          <w:p>
+            <w:proofErr w:type="spellStart"/>
+            <w:r>
+              <w:t>C</w:t>
+            </w:r>
+            <w:r>
+              <w:rPr>
+                <w:rFonts w:hint="eastAsia"/>
+              </w:rPr>
+              <w:t>ontinue</w:t>
+            </w:r>
+            <w:r>
+              <w:t>G</w:t>
+            </w:r>
+            <w:r>
+              <w:rPr>
+                <w:rFonts w:hint="eastAsia"/>
+              </w:rPr>
+              <w:t>ame</w:t>
+            </w:r>
+            <w:proofErr w:type="spellEnd"/>
+          </w:p>
+        </w:tc>
+      </w:tr>
+      <w:tr>
+        <w:tc>
+          <w:tcPr>
+            <w:tcW w:w="4148" w:type="dxa"/>
+          </w:tcPr>
+          <w:p>
+            <w:r>
+              <w:rPr>
+                <w:rFonts w:hint="eastAsia"/>
+              </w:rPr>
+              <w:lastRenderedPageBreak/>
+              <w:t>设置</w:t>
+            </w:r>
+          </w:p>
+        </w:tc>
+        <w:tc>
+          <w:tcPr>
+            <w:tcW w:w="4148" w:type="dxa"/>
+          </w:tcPr>
+          <w:p>
+            <w:r>
+              <w:t>S</w:t>
+            </w:r>
+            <w:r>
+              <w:rPr>
+                <w:rFonts w:hint="eastAsia"/>
+              </w:rPr>
+              <w:t>ettings</w:t>
+            </w:r>
+          </w:p>
+        </w:tc>
+      </w:tr>
+      <w:tr>
+        <w:tc>
+          <w:tcPr>
+            <w:tcW w:w="4148" w:type="dxa"/>
+          </w:tcPr>
+          <w:p>
+            <w:r>
+              <w:rPr>
+                <w:rFonts w:hint="eastAsia"/>
+              </w:rPr>
+              <w:t>退出</w:t>
+            </w:r>
+          </w:p>
+        </w:tc>
+        <w:tc>
+          <w:tcPr>
+            <w:tcW w:w="4148" w:type="dxa"/>
+          </w:tcPr>
+          <w:p>
+            <w:r>
+              <w:t>Q</w:t>
+            </w:r>
+            <w:r>
+              <w:rPr>
+                <w:rFonts w:hint="eastAsia"/>
+              </w:rPr>
+              <w:t>uit</w:t>
+            </w:r>
+          </w:p>
+        </w:tc>
+      </w:tr>
+      <w:tr>
+        <w:tc>
+          <w:tcPr>
+            <w:tcW w:w="4148" w:type="dxa"/>
+          </w:tcPr>
+          <w:p>
+            <w:r>
+              <w:rPr>
+                <w:rFonts w:hint="eastAsia"/>
+              </w:rPr>
+              <w:t>确定</w:t>
+            </w:r>
+          </w:p>
+        </w:tc>
+        <w:tc>
+          <w:tcPr>
+            <w:tcW w:w="4148" w:type="dxa"/>
+          </w:tcPr>
+          <w:p>
+            <w:r>
+              <w:t>C</w:t>
+            </w:r>
+            <w:r>
+              <w:rPr>
+                <w:rFonts w:hint="eastAsia"/>
+              </w:rPr>
+              <w:t>onfirm</w:t>
+            </w:r>
+          </w:p>
+        </w:tc>
+      </w:tr>
+      <w:tr>
+        <w:tc>
+          <w:tcPr>
+            <w:tcW w:w="4148" w:type="dxa"/>
+          </w:tcPr>
+          <w:p>
+            <w:r>
+              <w:rPr>
+                <w:rFonts w:hint="eastAsia"/>
+              </w:rPr>
+              <w:t>取消</w:t>
+            </w:r>
+          </w:p>
+        </w:tc>
+        <w:tc>
+          <w:tcPr>
+            <w:tcW w:w="4148" w:type="dxa"/>
+          </w:tcPr>
+          <w:p>
+            <w:r>
+              <w:t>C</w:t>
+            </w:r>
+            <w:r>
+              <w:rPr>
+                <w:rFonts w:hint="eastAsia"/>
+              </w:rPr>
+              <w:t>ancel</w:t>
+            </w:r>
+          </w:p>
+        </w:tc>
+      </w:tr>
+      <w:tr>
+        <w:tc>
+          <w:tcPr>
+            <w:tcW w:w="4148" w:type="dxa"/>
+          </w:tcPr>
+          <w:p>
+            <w:r>
+              <w:rPr>
+                <w:rFonts w:hint="eastAsia"/>
+              </w:rPr>
+              <w:t>存档</w:t>
+            </w:r>
+          </w:p>
+        </w:tc>
+        <w:tc>
+          <w:tcPr>
+            <w:tcW w:w="4148" w:type="dxa"/>
+          </w:tcPr>
+          <w:p>
+            <w:r>
+              <w:rPr>
+                <w:rFonts w:hint="eastAsia"/>
+              </w:rPr>
+              <w:t>Archive</w:t>
+            </w:r>
+          </w:p>
+        </w:tc>
+      </w:tr>
+      <w:tr>
+        <w:tc>
+          <w:tcPr>
+            <w:tcW w:w="4148" w:type="dxa"/>
+          </w:tcPr>
+          <w:p>
+            <w:r>
+              <w:rPr>
+                <w:rFonts w:hint="eastAsia"/>
+              </w:rPr>
+              <w:t>检查点</w:t>
+            </w:r>
+          </w:p>
+        </w:tc>
+        <w:tc>
+          <w:tcPr>
+            <w:tcW w:w="4148" w:type="dxa"/>
+          </w:tcPr>
+          <w:p>
+            <w:r>
+              <w:t>C</w:t>
+            </w:r>
+            <w:r>
+              <w:rPr>
+                <w:rFonts w:hint="eastAsia"/>
+              </w:rPr>
+              <w:t>heckpoint</w:t>
+            </w:r>
+          </w:p>
+        </w:tc>
+      </w:tr>
+      <w:tr>
+        <w:tc>
+          <w:tcPr>
+            <w:tcW w:w="4148" w:type="dxa"/>
+          </w:tcPr>
+          <w:p>
+            <w:r>
+              <w:rPr>
+                <w:rFonts w:hint="eastAsia"/>
+              </w:rPr>
+              <w:t>地图</w:t>
+            </w:r>
+          </w:p>
+        </w:tc>
+        <w:tc>
+          <w:tcPr>
+            <w:tcW w:w="4148" w:type="dxa"/>
+          </w:tcPr>
+          <w:p>
+            <w:r>
+              <w:t>M</w:t>
+            </w:r>
+            <w:r>
+              <w:rPr>
+                <w:rFonts w:hint="eastAsia"/>
+              </w:rPr>
+              <w:t>ap</w:t>
+            </w:r>
+          </w:p>
+        </w:tc>
+      </w:tr>
+      <w:tr>
+        <w:tc>
+          <w:tcPr>
+            <w:tcW w:w="4148" w:type="dxa"/>
+          </w:tcPr>
+          <w:p/>
+        </w:tc>
+        <w:tc>
+          <w:tcPr>
+            <w:tcW w:w="4148" w:type="dxa"/>
+          </w:tcPr>
+          <w:p/>
+        </w:tc>
+      </w:tr>
+    </w:tbl>
     <w:p/>
-    <w:p/>
     <w:p>
       <w:pPr>
         <w:rPr>
@@ -312,7 +1273,6 @@
           <w:rFonts w:hint="eastAsia"/>
           <w:shd w:val="pct15" w:color="auto" w:fill="FFFFFF"/>
         </w:rPr>
-        <w:lastRenderedPageBreak/>
         <w:t>命名规范：</w:t>
       </w:r>
     </w:p>
@@ -396,7 +1356,16 @@
           <w:color w:val="333333"/>
           <w:bdr w:val="none" w:sz="0" w:space="0" w:color="auto" w:frame="1"/>
         </w:rPr>
-        <w:t>m_Speed</w:t>
+        <w:t>m</w:t>
+      </w:r>
+      <w:r>
+        <w:rPr>
+          <w:rStyle w:val="HTML1"/>
+          <w:rFonts w:ascii="Consolas" w:hAnsi="Consolas"/>
+          <w:color w:val="333333"/>
+          <w:bdr w:val="none" w:sz="0" w:space="0" w:color="auto" w:frame="1"/>
+        </w:rPr>
+        <w:t>Speed</w:t>
       </w:r>
       <w:proofErr w:type="spellEnd"/>
       <w:r>
@@ -732,6 +1701,7 @@
         <w:rPr>
           <w:rFonts w:hint="eastAsia"/>
         </w:rPr>
+        <w:lastRenderedPageBreak/>
         <w:t>空格：在二元操作符的左右两边用空格与变量相隔。</w:t>
       </w:r>
     </w:p>
@@ -944,19 +1914,31 @@
         <w:rPr>
           <w:rFonts w:hint="eastAsia"/>
         </w:rPr>
-        <w:t>）时，当有一边是不可修改的常数值时，应将其放在左边，防止误写成赋值语句（</w:t>
-      </w:r>
-      <w:r>
-        <w:rPr>
-          <w:rFonts w:hint="eastAsia"/>
-        </w:rPr>
-        <w:t>=</w:t>
-      </w:r>
-      <w:r>
-        <w:rPr>
-          <w:rFonts w:hint="eastAsia"/>
-        </w:rPr>
-        <w:t>）</w:t>
+        <w:t>）时，</w:t>
+      </w:r>
+      <w:r>
+        <w:rPr>
+          <w:rFonts w:hint="eastAsia"/>
+        </w:rPr>
+        <w:t>统一将常数放在右</w:t>
+      </w:r>
+      <w:r>
+        <w:rPr>
+          <w:rFonts w:hint="eastAsia"/>
+        </w:rPr>
+        <w:t>边</w:t>
+      </w:r>
+      <w:r>
+        <w:rPr>
+          <w:rFonts w:hint="eastAsia"/>
+        </w:rPr>
+        <w:t>，变量放在左边</w:t>
+      </w:r>
+      <w:r>
+        <w:rPr>
+          <w:rFonts w:hint="eastAsia"/>
+        </w:rPr>
+        <w:t>。</w:t>
       </w:r>
     </w:p>
     <w:p>
@@ -996,23 +1978,39 @@
       <w:proofErr w:type="gramEnd"/>
       <w:r>
         <w:rPr>
-          <w:rStyle w:val="hljs-number"/>
-          <w:rFonts w:ascii="Consolas" w:hAnsi="Consolas"/>
-          <w:color w:val="008080"/>
-          <w:sz w:val="18"/>
-          <w:szCs w:val="18"/>
-          <w:bdr w:val="none" w:sz="0" w:space="0" w:color="auto" w:frame="1"/>
-        </w:rPr>
-        <w:t>3</w:t>
-      </w:r>
-      <w:r>
-        <w:rPr>
-          <w:rStyle w:val="HTML1"/>
-          <w:rFonts w:ascii="Consolas" w:hAnsi="Consolas"/>
-          <w:color w:val="333333"/>
-          <w:bdr w:val="none" w:sz="0" w:space="0" w:color="auto" w:frame="1"/>
-        </w:rPr>
-        <w:t xml:space="preserve"> == speed)</w:t>
+          <w:rStyle w:val="HTML1"/>
+          <w:rFonts w:ascii="Consolas" w:hAnsi="Consolas"/>
+          <w:color w:val="333333"/>
+          <w:bdr w:val="none" w:sz="0" w:space="0" w:color="auto" w:frame="1"/>
+        </w:rPr>
+        <w:t>speed</w:t>
+      </w:r>
+      <w:r>
+        <w:rPr>
+          <w:rStyle w:val="HTML1"/>
+          <w:rFonts w:ascii="Consolas" w:hAnsi="Consolas"/>
+          <w:color w:val="333333"/>
+          <w:bdr w:val="none" w:sz="0" w:space="0" w:color="auto" w:frame="1"/>
+        </w:rPr>
+        <w:t xml:space="preserve"> ==</w:t>
+      </w:r>
+      <w:r>
+        <w:rPr>
+          <w:rStyle w:val="HTML1"/>
+          <w:rFonts w:ascii="Consolas" w:hAnsi="Consolas"/>
+          <w:color w:val="333333"/>
+          <w:bdr w:val="none" w:sz="0" w:space="0" w:color="auto" w:frame="1"/>
+        </w:rPr>
+        <w:t xml:space="preserve"> 3</w:t>
+      </w:r>
+      <w:r>
+        <w:rPr>
+          <w:rStyle w:val="HTML1"/>
+          <w:rFonts w:ascii="Consolas" w:hAnsi="Consolas"/>
+          <w:color w:val="333333"/>
+          <w:bdr w:val="none" w:sz="0" w:space="0" w:color="auto" w:frame="1"/>
+        </w:rPr>
+        <w:t>)</w:t>
       </w:r>
     </w:p>
     <w:p>
@@ -1175,7 +2173,6 @@
         <w:rPr>
           <w:rFonts w:hint="eastAsia"/>
         </w:rPr>
-        <w:lastRenderedPageBreak/>
         <w:t>判断语句（</w:t>
       </w:r>
       <w:r>
@@ -1363,6 +2360,7 @@
           <w:bdr w:val="none" w:sz="0" w:space="0" w:color="auto" w:frame="1"/>
         </w:rPr>
       </w:pPr>
+      <w:proofErr w:type="gramStart"/>
       <w:r>
         <w:rPr>
           <w:rFonts w:ascii="Consolas" w:eastAsia="宋体" w:hAnsi="Consolas" w:cs="宋体"/>
@@ -1385,7 +2383,63 @@
           <w:szCs w:val="18"/>
           <w:bdr w:val="none" w:sz="0" w:space="0" w:color="auto" w:frame="1"/>
         </w:rPr>
-        <w:t>(a==b)</w:t>
+        <w:t>(</w:t>
+      </w:r>
+      <w:proofErr w:type="gramEnd"/>
+      <w:r>
+        <w:rPr>
+          <w:rFonts w:ascii="Consolas" w:eastAsia="宋体" w:hAnsi="Consolas" w:cs="宋体"/>
+          <w:color w:val="333333"/>
+          <w:kern w:val="0"/>
+          <w:sz w:val="18"/>
+          <w:szCs w:val="18"/>
+          <w:bdr w:val="none" w:sz="0" w:space="0" w:color="auto" w:frame="1"/>
+        </w:rPr>
+        <w:t>a</w:t>
+      </w:r>
+      <w:r>
+        <w:rPr>
+          <w:rFonts w:ascii="Consolas" w:eastAsia="宋体" w:hAnsi="Consolas" w:cs="宋体"/>
+          <w:color w:val="333333"/>
+          <w:kern w:val="0"/>
+          <w:sz w:val="18"/>
+          <w:szCs w:val="18"/>
+          <w:bdr w:val="none" w:sz="0" w:space="0" w:color="auto" w:frame="1"/>
+        </w:rPr>
+        <w:t xml:space="preserve"> </w:t>
+      </w:r>
+      <w:r>
+        <w:rPr>
+          <w:rFonts w:ascii="Consolas" w:eastAsia="宋体" w:hAnsi="Consolas" w:cs="宋体"/>
+          <w:color w:val="333333"/>
+          <w:kern w:val="0"/>
+          <w:sz w:val="18"/>
+          <w:szCs w:val="18"/>
+          <w:bdr w:val="none" w:sz="0" w:space="0" w:color="auto" w:frame="1"/>
+        </w:rPr>
+        <w:t>==</w:t>
+      </w:r>
+      <w:r>
+        <w:rPr>
+          <w:rFonts w:ascii="Consolas" w:eastAsia="宋体" w:hAnsi="Consolas" w:cs="宋体"/>
+          <w:color w:val="333333"/>
+          <w:kern w:val="0"/>
+          <w:sz w:val="18"/>
+          <w:szCs w:val="18"/>
+          <w:bdr w:val="none" w:sz="0" w:space="0" w:color="auto" w:frame="1"/>
+        </w:rPr>
+        <w:t xml:space="preserve"> </w:t>
+      </w:r>
+      <w:r>
+        <w:rPr>
+          <w:rFonts w:ascii="Consolas" w:eastAsia="宋体" w:hAnsi="Consolas" w:cs="宋体"/>
+          <w:color w:val="333333"/>
+          <w:kern w:val="0"/>
+          <w:sz w:val="18"/>
+          <w:szCs w:val="18"/>
+          <w:bdr w:val="none" w:sz="0" w:space="0" w:color="auto" w:frame="1"/>
+        </w:rPr>
+        <w:t>b)</w:t>
       </w:r>
     </w:p>
     <w:p>
@@ -1815,6 +2869,7 @@
           <w:szCs w:val="18"/>
           <w:bdr w:val="none" w:sz="0" w:space="0" w:color="auto" w:frame="1"/>
         </w:rPr>
+        <w:lastRenderedPageBreak/>
         <w:t>using</w:t>
       </w:r>
       <w:r>
@@ -2274,7 +3329,6 @@
           <w:szCs w:val="18"/>
           <w:bdr w:val="none" w:sz="0" w:space="0" w:color="auto" w:frame="1"/>
         </w:rPr>
-        <w:lastRenderedPageBreak/>
         <w:t>class</w:t>
       </w:r>
       <w:r>
@@ -2381,6 +3435,12 @@
           <w:rFonts w:hint="eastAsia"/>
         </w:rPr>
         <w:t>成员变量在声明时要同时添加注释</w:t>
+      </w:r>
+      <w:r>
+        <w:rPr>
+          <w:rFonts w:hint="eastAsia"/>
+        </w:rPr>
+        <w:t>，并且尽量对齐。</w:t>
       </w:r>
     </w:p>
     <w:p>
@@ -3293,7 +4353,6 @@
     <w:lsdException w:name="HTML Sample" w:semiHidden="1" w:unhideWhenUsed="1"/>
     <w:lsdException w:name="HTML Typewriter" w:semiHidden="1" w:unhideWhenUsed="1"/>
     <w:lsdException w:name="HTML Variable" w:semiHidden="1" w:unhideWhenUsed="1"/>
-    <w:lsdException w:name="Normal Table" w:semiHidden="1" w:unhideWhenUsed="1"/>
     <w:lsdException w:name="annotation subject" w:semiHidden="1" w:unhideWhenUsed="1"/>
     <w:lsdException w:name="No List" w:semiHidden="1" w:unhideWhenUsed="1"/>
     <w:lsdException w:name="Outline List 1" w:semiHidden="1" w:unhideWhenUsed="1"/>
@@ -3337,10 +4396,8 @@
     <w:lsdException w:name="Table Elegant" w:semiHidden="1" w:unhideWhenUsed="1"/>
     <w:lsdException w:name="Table Professional" w:semiHidden="1" w:unhideWhenUsed="1"/>
     <w:lsdException w:name="Table Subtle 1" w:semiHidden="1" w:unhideWhenUsed="1"/>
-    <w:lsdException w:name="Table Subtle 2" w:semiHidden="1" w:unhideWhenUsed="1"/>
     <w:lsdException w:name="Table Web 1" w:semiHidden="1" w:unhideWhenUsed="1"/>
     <w:lsdException w:name="Table Web 2" w:semiHidden="1" w:unhideWhenUsed="1"/>
-    <w:lsdException w:name="Table Web 3" w:semiHidden="1" w:unhideWhenUsed="1"/>
     <w:lsdException w:name="Balloon Text" w:semiHidden="1" w:unhideWhenUsed="1"/>
     <w:lsdException w:name="Table Grid" w:uiPriority="39"/>
     <w:lsdException w:name="Table Theme" w:semiHidden="1" w:unhideWhenUsed="1"/>
@@ -4179,7 +5236,7 @@
 </file>
 
 <file path=customXml/itemProps1.xml><?xml version="1.0" encoding="utf-8"?>
-<ds:datastoreItem xmlns:ds="http://schemas.openxmlformats.org/officeDocument/2006/customXml" ds:itemID="{C8A1B379-FC43-4874-90BA-2D2DF25F8DA1}">
+<ds:datastoreItem xmlns:ds="http://schemas.openxmlformats.org/officeDocument/2006/customXml" ds:itemID="{CE677634-84FC-4C35-A1A6-18749DF13FFE}">
   <ds:schemaRefs>
     <ds:schemaRef ds:uri="http://schemas.openxmlformats.org/officeDocument/2006/bibliography"/>
   </ds:schemaRefs>

</xml_diff>